<commit_message>
add architecture document vision 1
</commit_message>
<xml_diff>
--- a/Doc/软件架构文档.docx
+++ b/Doc/软件架构文档.docx
@@ -154,7 +154,12 @@
     <w:p>
       <w:pPr>
         <w:sectPr>
-          <w:headerReference w:type="default" r:id="rId8"/>
+          <w:headerReference w:type="even" r:id="rId8"/>
+          <w:headerReference w:type="default" r:id="rId9"/>
+          <w:footerReference w:type="even" r:id="rId10"/>
+          <w:footerReference w:type="default" r:id="rId11"/>
+          <w:headerReference w:type="first" r:id="rId12"/>
+          <w:footerReference w:type="first" r:id="rId13"/>
           <w:pgSz w:w="12240" w:h="15840" w:code="1"/>
           <w:pgMar w:top="1440" w:right="1440" w:bottom="1440" w:left="1440" w:header="720" w:footer="720" w:gutter="0"/>
           <w:cols w:space="720"/>
@@ -195,12 +200,6 @@
         <w:gridCol w:w="2304"/>
       </w:tblGrid>
       <w:tr>
-        <w:tblPrEx>
-          <w:tblCellMar>
-            <w:top w:w="0" w:type="dxa"/>
-            <w:bottom w:w="0" w:type="dxa"/>
-          </w:tblCellMar>
-        </w:tblPrEx>
         <w:tc>
           <w:tcPr>
             <w:tcW w:w="2304" w:type="dxa"/>
@@ -287,12 +286,6 @@
         </w:tc>
       </w:tr>
       <w:tr>
-        <w:tblPrEx>
-          <w:tblCellMar>
-            <w:top w:w="0" w:type="dxa"/>
-            <w:bottom w:w="0" w:type="dxa"/>
-          </w:tblCellMar>
-        </w:tblPrEx>
         <w:tc>
           <w:tcPr>
             <w:tcW w:w="2304" w:type="dxa"/>
@@ -355,12 +348,6 @@
         </w:tc>
       </w:tr>
       <w:tr>
-        <w:tblPrEx>
-          <w:tblCellMar>
-            <w:top w:w="0" w:type="dxa"/>
-            <w:bottom w:w="0" w:type="dxa"/>
-          </w:tblCellMar>
-        </w:tblPrEx>
         <w:tc>
           <w:tcPr>
             <w:tcW w:w="2304" w:type="dxa"/>
@@ -403,12 +390,6 @@
         </w:tc>
       </w:tr>
       <w:tr>
-        <w:tblPrEx>
-          <w:tblCellMar>
-            <w:top w:w="0" w:type="dxa"/>
-            <w:bottom w:w="0" w:type="dxa"/>
-          </w:tblCellMar>
-        </w:tblPrEx>
         <w:tc>
           <w:tcPr>
             <w:tcW w:w="2304" w:type="dxa"/>
@@ -451,12 +432,6 @@
         </w:tc>
       </w:tr>
       <w:tr>
-        <w:tblPrEx>
-          <w:tblCellMar>
-            <w:top w:w="0" w:type="dxa"/>
-            <w:bottom w:w="0" w:type="dxa"/>
-          </w:tblCellMar>
-        </w:tblPrEx>
         <w:tc>
           <w:tcPr>
             <w:tcW w:w="2304" w:type="dxa"/>
@@ -588,7 +563,7 @@
         <w:rPr>
           <w:noProof/>
         </w:rPr>
-        <w:instrText xml:space="preserve"> PAGEREF _Toc385761491 \h </w:instrText>
+        <w:instrText xml:space="preserve"> PAGEREF _Toc385799291 \h </w:instrText>
       </w:r>
       <w:r>
         <w:rPr>
@@ -669,7 +644,7 @@
         <w:rPr>
           <w:noProof/>
         </w:rPr>
-        <w:instrText xml:space="preserve"> PAGEREF _Toc385761492 \h </w:instrText>
+        <w:instrText xml:space="preserve"> PAGEREF _Toc385799292 \h </w:instrText>
       </w:r>
       <w:r>
         <w:rPr>
@@ -750,7 +725,7 @@
         <w:rPr>
           <w:noProof/>
         </w:rPr>
-        <w:instrText xml:space="preserve"> PAGEREF _Toc385761493 \h </w:instrText>
+        <w:instrText xml:space="preserve"> PAGEREF _Toc385799293 \h </w:instrText>
       </w:r>
       <w:r>
         <w:rPr>
@@ -831,7 +806,7 @@
         <w:rPr>
           <w:noProof/>
         </w:rPr>
-        <w:instrText xml:space="preserve"> PAGEREF _Toc385761494 \h </w:instrText>
+        <w:instrText xml:space="preserve"> PAGEREF _Toc385799294 \h </w:instrText>
       </w:r>
       <w:r>
         <w:rPr>
@@ -912,7 +887,7 @@
         <w:rPr>
           <w:noProof/>
         </w:rPr>
-        <w:instrText xml:space="preserve"> PAGEREF _Toc385761495 \h </w:instrText>
+        <w:instrText xml:space="preserve"> PAGEREF _Toc385799295 \h </w:instrText>
       </w:r>
       <w:r>
         <w:rPr>
@@ -929,169 +904,7 @@
         <w:rPr>
           <w:noProof/>
         </w:rPr>
-        <w:t>4</w:t>
-      </w:r>
-      <w:r>
-        <w:rPr>
-          <w:noProof/>
-        </w:rPr>
-        <w:fldChar w:fldCharType="end"/>
-      </w:r>
-    </w:p>
-    <w:p>
-      <w:pPr>
-        <w:pStyle w:val="20"/>
-        <w:tabs>
-          <w:tab w:val="left" w:pos="1000"/>
-        </w:tabs>
-        <w:rPr>
-          <w:rFonts w:asciiTheme="minorHAnsi" w:eastAsiaTheme="minorEastAsia" w:hAnsiTheme="minorHAnsi" w:cstheme="minorBidi"/>
-          <w:noProof/>
-          <w:snapToGrid/>
-          <w:kern w:val="2"/>
-          <w:sz w:val="21"/>
-          <w:szCs w:val="22"/>
-        </w:rPr>
-      </w:pPr>
-      <w:r>
-        <w:rPr>
-          <w:noProof/>
-        </w:rPr>
-        <w:t>3.1</w:t>
-      </w:r>
-      <w:r>
-        <w:rPr>
-          <w:rFonts w:asciiTheme="minorHAnsi" w:eastAsiaTheme="minorEastAsia" w:hAnsiTheme="minorHAnsi" w:cstheme="minorBidi"/>
-          <w:noProof/>
-          <w:snapToGrid/>
-          <w:kern w:val="2"/>
-          <w:sz w:val="21"/>
-          <w:szCs w:val="22"/>
-        </w:rPr>
-        <w:tab/>
-      </w:r>
-      <w:r>
-        <w:rPr>
-          <w:rFonts w:hint="eastAsia"/>
-          <w:noProof/>
-        </w:rPr>
-        <w:t>概述</w:t>
-      </w:r>
-      <w:r>
-        <w:rPr>
-          <w:noProof/>
-        </w:rPr>
-        <w:tab/>
-      </w:r>
-      <w:r>
-        <w:rPr>
-          <w:noProof/>
-        </w:rPr>
-        <w:fldChar w:fldCharType="begin"/>
-      </w:r>
-      <w:r>
-        <w:rPr>
-          <w:noProof/>
-        </w:rPr>
-        <w:instrText xml:space="preserve"> PAGEREF _Toc385761496 \h </w:instrText>
-      </w:r>
-      <w:r>
-        <w:rPr>
-          <w:noProof/>
-        </w:rPr>
-      </w:r>
-      <w:r>
-        <w:rPr>
-          <w:noProof/>
-        </w:rPr>
-        <w:fldChar w:fldCharType="separate"/>
-      </w:r>
-      <w:r>
-        <w:rPr>
-          <w:noProof/>
-        </w:rPr>
-        <w:t>4</w:t>
-      </w:r>
-      <w:r>
-        <w:rPr>
-          <w:noProof/>
-        </w:rPr>
-        <w:fldChar w:fldCharType="end"/>
-      </w:r>
-    </w:p>
-    <w:p>
-      <w:pPr>
-        <w:pStyle w:val="20"/>
-        <w:tabs>
-          <w:tab w:val="left" w:pos="1000"/>
-        </w:tabs>
-        <w:rPr>
-          <w:rFonts w:asciiTheme="minorHAnsi" w:eastAsiaTheme="minorEastAsia" w:hAnsiTheme="minorHAnsi" w:cstheme="minorBidi"/>
-          <w:noProof/>
-          <w:snapToGrid/>
-          <w:kern w:val="2"/>
-          <w:sz w:val="21"/>
-          <w:szCs w:val="22"/>
-        </w:rPr>
-      </w:pPr>
-      <w:r>
-        <w:rPr>
-          <w:noProof/>
-        </w:rPr>
-        <w:t>3.2</w:t>
-      </w:r>
-      <w:r>
-        <w:rPr>
-          <w:rFonts w:asciiTheme="minorHAnsi" w:eastAsiaTheme="minorEastAsia" w:hAnsiTheme="minorHAnsi" w:cstheme="minorBidi"/>
-          <w:noProof/>
-          <w:snapToGrid/>
-          <w:kern w:val="2"/>
-          <w:sz w:val="21"/>
-          <w:szCs w:val="22"/>
-        </w:rPr>
-        <w:tab/>
-      </w:r>
-      <w:r>
-        <w:rPr>
-          <w:rFonts w:hint="eastAsia"/>
-          <w:noProof/>
-        </w:rPr>
-        <w:t>在构架方面具有重要意义的设计包</w:t>
-      </w:r>
-      <w:r>
-        <w:rPr>
-          <w:noProof/>
-        </w:rPr>
-        <w:tab/>
-      </w:r>
-      <w:r>
-        <w:rPr>
-          <w:noProof/>
-        </w:rPr>
-        <w:fldChar w:fldCharType="begin"/>
-      </w:r>
-      <w:r>
-        <w:rPr>
-          <w:noProof/>
-        </w:rPr>
-        <w:instrText xml:space="preserve"> PAGEREF _Toc385761497 \h </w:instrText>
-      </w:r>
-      <w:r>
-        <w:rPr>
-          <w:noProof/>
-        </w:rPr>
-      </w:r>
-      <w:r>
-        <w:rPr>
-          <w:noProof/>
-        </w:rPr>
-        <w:fldChar w:fldCharType="separate"/>
-      </w:r>
-      <w:r>
-        <w:rPr>
-          <w:noProof/>
-        </w:rPr>
-        <w:t>4</w:t>
+        <w:t>5</w:t>
       </w:r>
       <w:r>
         <w:rPr>
@@ -1155,7 +968,7 @@
         <w:rPr>
           <w:noProof/>
         </w:rPr>
-        <w:instrText xml:space="preserve"> PAGEREF _Toc385761498 \h </w:instrText>
+        <w:instrText xml:space="preserve"> PAGEREF _Toc385799296 \h </w:instrText>
       </w:r>
       <w:r>
         <w:rPr>
@@ -1172,7 +985,7 @@
         <w:rPr>
           <w:noProof/>
         </w:rPr>
-        <w:t>4</w:t>
+        <w:t>5</w:t>
       </w:r>
       <w:r>
         <w:rPr>
@@ -1236,7 +1049,7 @@
         <w:rPr>
           <w:noProof/>
         </w:rPr>
-        <w:instrText xml:space="preserve"> PAGEREF _Toc385761499 \h </w:instrText>
+        <w:instrText xml:space="preserve"> PAGEREF _Toc385799297 \h </w:instrText>
       </w:r>
       <w:r>
         <w:rPr>
@@ -1253,7 +1066,7 @@
         <w:rPr>
           <w:noProof/>
         </w:rPr>
-        <w:t>4</w:t>
+        <w:t>5</w:t>
       </w:r>
       <w:r>
         <w:rPr>
@@ -1317,7 +1130,7 @@
         <w:rPr>
           <w:noProof/>
         </w:rPr>
-        <w:instrText xml:space="preserve"> PAGEREF _Toc385761500 \h </w:instrText>
+        <w:instrText xml:space="preserve"> PAGEREF _Toc385799298 \h </w:instrText>
       </w:r>
       <w:r>
         <w:rPr>
@@ -1380,7 +1193,7 @@
           <w:rFonts w:hint="eastAsia"/>
           <w:noProof/>
         </w:rPr>
-        <w:t>数据视图（可选）</w:t>
+        <w:t>数据视图</w:t>
       </w:r>
       <w:r>
         <w:rPr>
@@ -1398,7 +1211,7 @@
         <w:rPr>
           <w:noProof/>
         </w:rPr>
-        <w:instrText xml:space="preserve"> PAGEREF _Toc385761501 \h </w:instrText>
+        <w:instrText xml:space="preserve"> PAGEREF _Toc385799299 \h </w:instrText>
       </w:r>
       <w:r>
         <w:rPr>
@@ -1415,7 +1228,7 @@
         <w:rPr>
           <w:noProof/>
         </w:rPr>
-        <w:t>5</w:t>
+        <w:t>6</w:t>
       </w:r>
       <w:r>
         <w:rPr>
@@ -1461,7 +1274,7 @@
           <w:rFonts w:hint="eastAsia"/>
           <w:noProof/>
         </w:rPr>
-        <w:t>核心算法设计（可选）</w:t>
+        <w:t>核心算法设计</w:t>
       </w:r>
       <w:r>
         <w:rPr>
@@ -1479,7 +1292,7 @@
         <w:rPr>
           <w:noProof/>
         </w:rPr>
-        <w:instrText xml:space="preserve"> PAGEREF _Toc385761502 \h </w:instrText>
+        <w:instrText xml:space="preserve"> PAGEREF _Toc385799300 \h </w:instrText>
       </w:r>
       <w:r>
         <w:rPr>
@@ -1496,7 +1309,7 @@
         <w:rPr>
           <w:noProof/>
         </w:rPr>
-        <w:t>5</w:t>
+        <w:t>6</w:t>
       </w:r>
       <w:r>
         <w:rPr>
@@ -1509,7 +1322,7 @@
       <w:pPr>
         <w:pStyle w:val="a4"/>
         <w:rPr>
-          <w:rFonts w:ascii="Arial" w:hAnsi="Arial" w:hint="eastAsia"/>
+          <w:rFonts w:ascii="Arial" w:hAnsi="Arial"/>
         </w:rPr>
       </w:pPr>
       <w:r>
@@ -1558,7 +1371,7 @@
         <w:pStyle w:val="1"/>
         <w:ind w:left="360" w:hanging="360"/>
       </w:pPr>
-      <w:bookmarkStart w:id="0" w:name="_Toc385761491"/>
+      <w:bookmarkStart w:id="0" w:name="_Toc385799291"/>
       <w:r>
         <w:rPr>
           <w:rFonts w:hint="eastAsia"/>
@@ -1571,7 +1384,7 @@
       <w:pPr>
         <w:pStyle w:val="2"/>
       </w:pPr>
-      <w:bookmarkStart w:id="1" w:name="_Toc385761492"/>
+      <w:bookmarkStart w:id="1" w:name="_Toc385799292"/>
       <w:r>
         <w:rPr>
           <w:rFonts w:hint="eastAsia"/>
@@ -1596,8 +1409,6 @@
         </w:rPr>
         <w:t>架视图来描述系统的各个方面。它用于记录并表述已对系统的构架方面做</w:t>
       </w:r>
-      <w:bookmarkStart w:id="2" w:name="_GoBack"/>
-      <w:bookmarkEnd w:id="2"/>
       <w:r>
         <w:rPr>
           <w:rFonts w:hint="eastAsia"/>
@@ -1609,28 +1420,28 @@
       <w:pPr>
         <w:pStyle w:val="2"/>
       </w:pPr>
-      <w:bookmarkStart w:id="3" w:name="_Toc385761493"/>
+      <w:bookmarkStart w:id="2" w:name="_Toc385799293"/>
       <w:r>
         <w:rPr>
           <w:rFonts w:hint="eastAsia"/>
         </w:rPr>
         <w:t>参考资料</w:t>
       </w:r>
-      <w:bookmarkEnd w:id="3"/>
+      <w:bookmarkEnd w:id="2"/>
     </w:p>
     <w:p>
       <w:pPr>
         <w:pStyle w:val="1"/>
         <w:ind w:left="360" w:hanging="360"/>
       </w:pPr>
-      <w:bookmarkStart w:id="4" w:name="_Toc385761494"/>
+      <w:bookmarkStart w:id="3" w:name="_Toc385799294"/>
       <w:r>
         <w:rPr>
           <w:rFonts w:hint="eastAsia"/>
         </w:rPr>
         <w:t>用例视图</w:t>
       </w:r>
-      <w:bookmarkEnd w:id="4"/>
+      <w:bookmarkEnd w:id="3"/>
     </w:p>
     <w:p>
       <w:r>
@@ -1656,7 +1467,7 @@
                     </pic:cNvPicPr>
                   </pic:nvPicPr>
                   <pic:blipFill>
-                    <a:blip r:embed="rId9">
+                    <a:blip r:embed="rId14">
                       <a:extLst>
                         <a:ext uri="{28A0092B-C50C-407E-A947-70E740481C1C}">
                           <a14:useLocalDpi xmlns:a14="http://schemas.microsoft.com/office/drawing/2010/main" val="0"/>
@@ -1693,13 +1504,87 @@
         <w:pStyle w:val="1"/>
         <w:ind w:left="360" w:hanging="360"/>
       </w:pPr>
-      <w:bookmarkStart w:id="5" w:name="_Toc385761495"/>
+      <w:bookmarkStart w:id="4" w:name="_Toc385799295"/>
       <w:r>
         <w:rPr>
           <w:rFonts w:hint="eastAsia"/>
         </w:rPr>
         <w:lastRenderedPageBreak/>
         <w:t>逻辑视图</w:t>
+      </w:r>
+      <w:bookmarkEnd w:id="4"/>
+    </w:p>
+    <w:p>
+      <w:pPr>
+        <w:pStyle w:val="InfoBlue"/>
+      </w:pPr>
+      <w:r>
+        <w:rPr>
+          <w:rFonts w:ascii="Times New Roman"/>
+          <w:noProof/>
+          <w:snapToGrid/>
+        </w:rPr>
+        <w:drawing>
+          <wp:inline distT="0" distB="0" distL="0" distR="0">
+            <wp:extent cx="4267200" cy="1828800"/>
+            <wp:effectExtent l="0" t="0" r="0" b="0"/>
+            <wp:docPr id="7" name="图片 7"/>
+            <wp:cNvGraphicFramePr>
+              <a:graphicFrameLocks xmlns:a="http://schemas.openxmlformats.org/drawingml/2006/main" noChangeAspect="1"/>
+            </wp:cNvGraphicFramePr>
+            <a:graphic xmlns:a="http://schemas.openxmlformats.org/drawingml/2006/main">
+              <a:graphicData uri="http://schemas.openxmlformats.org/drawingml/2006/picture">
+                <pic:pic xmlns:pic="http://schemas.openxmlformats.org/drawingml/2006/picture">
+                  <pic:nvPicPr>
+                    <pic:cNvPr id="0" name="Picture 9"/>
+                    <pic:cNvPicPr>
+                      <a:picLocks noChangeAspect="1" noChangeArrowheads="1"/>
+                    </pic:cNvPicPr>
+                  </pic:nvPicPr>
+                  <pic:blipFill>
+                    <a:blip r:embed="rId15">
+                      <a:extLst>
+                        <a:ext uri="{28A0092B-C50C-407E-A947-70E740481C1C}">
+                          <a14:useLocalDpi xmlns:a14="http://schemas.microsoft.com/office/drawing/2010/main" val="0"/>
+                        </a:ext>
+                      </a:extLst>
+                    </a:blip>
+                    <a:srcRect/>
+                    <a:stretch>
+                      <a:fillRect/>
+                    </a:stretch>
+                  </pic:blipFill>
+                  <pic:spPr bwMode="auto">
+                    <a:xfrm>
+                      <a:off x="0" y="0"/>
+                      <a:ext cx="4267200" cy="1828800"/>
+                    </a:xfrm>
+                    <a:prstGeom prst="rect">
+                      <a:avLst/>
+                    </a:prstGeom>
+                    <a:noFill/>
+                    <a:ln>
+                      <a:noFill/>
+                    </a:ln>
+                  </pic:spPr>
+                </pic:pic>
+              </a:graphicData>
+            </a:graphic>
+          </wp:inline>
+        </w:drawing>
+      </w:r>
+    </w:p>
+    <w:p>
+      <w:pPr>
+        <w:pStyle w:val="1"/>
+        <w:ind w:left="360" w:hanging="360"/>
+      </w:pPr>
+      <w:bookmarkStart w:id="5" w:name="_Toc385799296"/>
+      <w:r>
+        <w:rPr>
+          <w:rFonts w:hint="eastAsia"/>
+        </w:rPr>
+        <w:t>进程视图</w:t>
       </w:r>
       <w:bookmarkEnd w:id="5"/>
     </w:p>
@@ -1709,30 +1594,70 @@
       </w:pPr>
       <w:r>
         <w:rPr>
-          <w:rFonts w:ascii="Times New Roman"/>
-        </w:rPr>
-        <w:t>[</w:t>
-      </w:r>
-      <w:r>
-        <w:rPr>
-          <w:rFonts w:hint="eastAsia"/>
-        </w:rPr>
-        <w:t>本节说明设计模型在构架方面具有重要意义的部分，例如设计模型被分解为多个子系统和包。而每个重要的包又被分解为多个类和类实用程序。您应该介绍那些在构架方面具有重要意义的类，并说明它们的职责，以及几项非常重要的关系、操作和属性。</w:t>
-      </w:r>
-      <w:r>
-        <w:t>]</w:t>
+          <w:noProof/>
+          <w:snapToGrid/>
+        </w:rPr>
+        <w:drawing>
+          <wp:inline distT="0" distB="0" distL="0" distR="0">
+            <wp:extent cx="4391025" cy="571500"/>
+            <wp:effectExtent l="0" t="0" r="9525" b="0"/>
+            <wp:docPr id="5" name="图片 5"/>
+            <wp:cNvGraphicFramePr>
+              <a:graphicFrameLocks xmlns:a="http://schemas.openxmlformats.org/drawingml/2006/main" noChangeAspect="1"/>
+            </wp:cNvGraphicFramePr>
+            <a:graphic xmlns:a="http://schemas.openxmlformats.org/drawingml/2006/main">
+              <a:graphicData uri="http://schemas.openxmlformats.org/drawingml/2006/picture">
+                <pic:pic xmlns:pic="http://schemas.openxmlformats.org/drawingml/2006/picture">
+                  <pic:nvPicPr>
+                    <pic:cNvPr id="0" name="Picture 6"/>
+                    <pic:cNvPicPr>
+                      <a:picLocks noChangeAspect="1" noChangeArrowheads="1"/>
+                    </pic:cNvPicPr>
+                  </pic:nvPicPr>
+                  <pic:blipFill>
+                    <a:blip r:embed="rId16">
+                      <a:extLst>
+                        <a:ext uri="{28A0092B-C50C-407E-A947-70E740481C1C}">
+                          <a14:useLocalDpi xmlns:a14="http://schemas.microsoft.com/office/drawing/2010/main" val="0"/>
+                        </a:ext>
+                      </a:extLst>
+                    </a:blip>
+                    <a:srcRect/>
+                    <a:stretch>
+                      <a:fillRect/>
+                    </a:stretch>
+                  </pic:blipFill>
+                  <pic:spPr bwMode="auto">
+                    <a:xfrm>
+                      <a:off x="0" y="0"/>
+                      <a:ext cx="4391025" cy="571500"/>
+                    </a:xfrm>
+                    <a:prstGeom prst="rect">
+                      <a:avLst/>
+                    </a:prstGeom>
+                    <a:noFill/>
+                    <a:ln>
+                      <a:noFill/>
+                    </a:ln>
+                  </pic:spPr>
+                </pic:pic>
+              </a:graphicData>
+            </a:graphic>
+          </wp:inline>
+        </w:drawing>
       </w:r>
     </w:p>
     <w:p>
       <w:pPr>
-        <w:pStyle w:val="2"/>
+        <w:pStyle w:val="1"/>
+        <w:ind w:left="360" w:hanging="360"/>
       </w:pPr>
-      <w:bookmarkStart w:id="6" w:name="_Toc385761496"/>
+      <w:bookmarkStart w:id="6" w:name="_Toc385799297"/>
       <w:r>
         <w:rPr>
           <w:rFonts w:hint="eastAsia"/>
         </w:rPr>
-        <w:t>概述</w:t>
+        <w:t>部署视图</w:t>
       </w:r>
       <w:bookmarkEnd w:id="6"/>
     </w:p>
@@ -1741,28 +1666,71 @@
         <w:pStyle w:val="InfoBlue"/>
       </w:pPr>
       <w:r>
-        <w:t>[</w:t>
-      </w:r>
-      <w:r>
-        <w:rPr>
-          <w:rFonts w:hint="eastAsia"/>
-        </w:rPr>
-        <w:t>本节按照设计模型中包的层次结构来说明设计模型的整体分解情况。</w:t>
-      </w:r>
-      <w:r>
-        <w:t>]</w:t>
+        <w:rPr>
+          <w:noProof/>
+          <w:snapToGrid/>
+        </w:rPr>
+        <w:drawing>
+          <wp:inline distT="0" distB="0" distL="0" distR="0">
+            <wp:extent cx="5591175" cy="914400"/>
+            <wp:effectExtent l="0" t="0" r="9525" b="0"/>
+            <wp:docPr id="3" name="图片 3"/>
+            <wp:cNvGraphicFramePr>
+              <a:graphicFrameLocks xmlns:a="http://schemas.openxmlformats.org/drawingml/2006/main" noChangeAspect="1"/>
+            </wp:cNvGraphicFramePr>
+            <a:graphic xmlns:a="http://schemas.openxmlformats.org/drawingml/2006/main">
+              <a:graphicData uri="http://schemas.openxmlformats.org/drawingml/2006/picture">
+                <pic:pic xmlns:pic="http://schemas.openxmlformats.org/drawingml/2006/picture">
+                  <pic:nvPicPr>
+                    <pic:cNvPr id="0" name="Picture 2"/>
+                    <pic:cNvPicPr>
+                      <a:picLocks noChangeAspect="1" noChangeArrowheads="1"/>
+                    </pic:cNvPicPr>
+                  </pic:nvPicPr>
+                  <pic:blipFill>
+                    <a:blip r:embed="rId17">
+                      <a:extLst>
+                        <a:ext uri="{28A0092B-C50C-407E-A947-70E740481C1C}">
+                          <a14:useLocalDpi xmlns:a14="http://schemas.microsoft.com/office/drawing/2010/main" val="0"/>
+                        </a:ext>
+                      </a:extLst>
+                    </a:blip>
+                    <a:srcRect/>
+                    <a:stretch>
+                      <a:fillRect/>
+                    </a:stretch>
+                  </pic:blipFill>
+                  <pic:spPr bwMode="auto">
+                    <a:xfrm>
+                      <a:off x="0" y="0"/>
+                      <a:ext cx="5591175" cy="914400"/>
+                    </a:xfrm>
+                    <a:prstGeom prst="rect">
+                      <a:avLst/>
+                    </a:prstGeom>
+                    <a:noFill/>
+                    <a:ln>
+                      <a:noFill/>
+                    </a:ln>
+                  </pic:spPr>
+                </pic:pic>
+              </a:graphicData>
+            </a:graphic>
+          </wp:inline>
+        </w:drawing>
       </w:r>
     </w:p>
     <w:p>
       <w:pPr>
-        <w:pStyle w:val="2"/>
+        <w:pStyle w:val="1"/>
+        <w:ind w:left="360" w:hanging="360"/>
       </w:pPr>
-      <w:bookmarkStart w:id="7" w:name="_Toc385761497"/>
+      <w:bookmarkStart w:id="7" w:name="_Toc385799298"/>
       <w:r>
         <w:rPr>
           <w:rFonts w:hint="eastAsia"/>
         </w:rPr>
-        <w:t>在构架方面具有重要意义的设计包</w:t>
+        <w:t>实现视图</w:t>
       </w:r>
       <w:bookmarkEnd w:id="7"/>
     </w:p>
@@ -1771,174 +1739,58 @@
         <w:pStyle w:val="InfoBlue"/>
       </w:pPr>
       <w:r>
-        <w:t>[</w:t>
-      </w:r>
-      <w:r>
-        <w:rPr>
-          <w:rFonts w:hint="eastAsia"/>
-        </w:rPr>
-        <w:t>对于每个重要的包，都用一个小节来加以说明，其中应包括该包的名称、简要说明以及显示该包中所有重要的类和包的图。</w:t>
-      </w:r>
-      <w:r>
-        <w:rPr>
-          <w:rFonts w:ascii="Times New Roman"/>
-        </w:rPr>
-        <w:t xml:space="preserve"> </w:t>
-      </w:r>
-    </w:p>
-    <w:p>
-      <w:pPr>
-        <w:pStyle w:val="InfoBlue"/>
-      </w:pPr>
-      <w:r>
-        <w:rPr>
-          <w:rFonts w:hint="eastAsia"/>
-        </w:rPr>
-        <w:t>对于该包中的每个重要类，应包括其名称、简要说明，还可选择包括对其部分主要职责、操作和属性的说明。</w:t>
-      </w:r>
-      <w:r>
-        <w:t>]</w:t>
-      </w:r>
-    </w:p>
-    <w:p>
-      <w:pPr>
-        <w:pStyle w:val="1"/>
-        <w:ind w:left="360" w:hanging="360"/>
-      </w:pPr>
-      <w:bookmarkStart w:id="8" w:name="_Toc385761498"/>
-      <w:r>
-        <w:rPr>
-          <w:rFonts w:hint="eastAsia"/>
-        </w:rPr>
-        <w:t>进程视图</w:t>
-      </w:r>
-      <w:bookmarkEnd w:id="8"/>
-    </w:p>
-    <w:p>
-      <w:pPr>
-        <w:pStyle w:val="InfoBlue"/>
-      </w:pPr>
-      <w:r>
-        <w:t>[</w:t>
-      </w:r>
-      <w:r>
-        <w:rPr>
-          <w:rFonts w:hint="eastAsia"/>
-        </w:rPr>
-        <w:t>本节说明将系统分解为轻量级进程（单个控制线程）和重量级进程（成组的轻量级进程）的情况。本节的内容按照各个通信或交互的进程组来进行组织。说明进程之间的主要通信模式，例如消息传递、中断和会合。</w:t>
-      </w:r>
-      <w:r>
-        <w:t>]</w:t>
-      </w:r>
-    </w:p>
-    <w:p>
-      <w:pPr>
-        <w:pStyle w:val="1"/>
-        <w:ind w:left="360" w:hanging="360"/>
-      </w:pPr>
-      <w:bookmarkStart w:id="9" w:name="_Toc385761499"/>
-      <w:r>
-        <w:rPr>
-          <w:rFonts w:hint="eastAsia"/>
-        </w:rPr>
-        <w:t>部署视图</w:t>
-      </w:r>
-      <w:bookmarkEnd w:id="9"/>
-    </w:p>
-    <w:p>
-      <w:pPr>
-        <w:pStyle w:val="InfoBlue"/>
-      </w:pPr>
-      <w:r>
-        <w:t>[</w:t>
-      </w:r>
-      <w:r>
-        <w:rPr>
-          <w:rFonts w:hint="eastAsia"/>
-        </w:rPr>
-        <w:t>本节说明用来部署和运行该软件的一种或多种物理网络（硬件）配置。对于每种配置，它至少应该指出执行该软件的物理节点（计算机、</w:t>
-      </w:r>
-      <w:r>
-        <w:t>CPU</w:t>
-      </w:r>
-      <w:r>
-        <w:rPr>
-          <w:rFonts w:hint="eastAsia"/>
-        </w:rPr>
-        <w:t>）及其互连情况（总线连接、</w:t>
-      </w:r>
-      <w:r>
-        <w:t xml:space="preserve">LAN </w:t>
-      </w:r>
-      <w:r>
-        <w:rPr>
-          <w:rFonts w:hint="eastAsia"/>
-        </w:rPr>
-        <w:t>连接、点到点连接等）。另外还要包括</w:t>
-      </w:r>
-      <w:r>
-        <w:rPr>
-          <w:rFonts w:hint="eastAsia"/>
-          <w:b/>
-        </w:rPr>
-        <w:t>进程视图</w:t>
-      </w:r>
-      <w:r>
-        <w:rPr>
-          <w:rFonts w:hint="eastAsia"/>
-        </w:rPr>
-        <w:t>中的</w:t>
-      </w:r>
-      <w:proofErr w:type="gramStart"/>
-      <w:r>
-        <w:rPr>
-          <w:rFonts w:hint="eastAsia"/>
-        </w:rPr>
-        <w:t>各进程到</w:t>
-      </w:r>
-      <w:proofErr w:type="gramEnd"/>
-      <w:r>
-        <w:rPr>
-          <w:rFonts w:hint="eastAsia"/>
-        </w:rPr>
-        <w:t>物理节点的映射。</w:t>
-      </w:r>
-      <w:r>
-        <w:rPr>
-          <w:rFonts w:ascii="Times New Roman"/>
-        </w:rPr>
-        <w:t>]</w:t>
-      </w:r>
-    </w:p>
-    <w:p>
-      <w:pPr>
-        <w:pStyle w:val="1"/>
-        <w:ind w:left="360" w:hanging="360"/>
-      </w:pPr>
-      <w:bookmarkStart w:id="10" w:name="_Toc385761500"/>
-      <w:r>
-        <w:rPr>
-          <w:rFonts w:hint="eastAsia"/>
-        </w:rPr>
-        <w:t>实现视图</w:t>
-      </w:r>
-      <w:bookmarkEnd w:id="10"/>
-    </w:p>
-    <w:p>
-      <w:pPr>
-        <w:pStyle w:val="InfoBlue"/>
-      </w:pPr>
-      <w:r>
-        <w:t>[</w:t>
-      </w:r>
-      <w:r>
-        <w:rPr>
-          <w:rFonts w:hint="eastAsia"/>
-        </w:rPr>
-        <w:t>本节说明实现模型的整体结构、软件分解为实现模型中的层和子系统的情况，以及所有在构架方面具有重要意义的构件。</w:t>
-      </w:r>
-      <w:r>
-        <w:t>]</w:t>
+        <w:rPr>
+          <w:noProof/>
+          <w:snapToGrid/>
+        </w:rPr>
+        <w:drawing>
+          <wp:inline distT="0" distB="0" distL="0" distR="0">
+            <wp:extent cx="4476750" cy="695325"/>
+            <wp:effectExtent l="0" t="0" r="0" b="9525"/>
+            <wp:docPr id="4" name="图片 4"/>
+            <wp:cNvGraphicFramePr>
+              <a:graphicFrameLocks xmlns:a="http://schemas.openxmlformats.org/drawingml/2006/main" noChangeAspect="1"/>
+            </wp:cNvGraphicFramePr>
+            <a:graphic xmlns:a="http://schemas.openxmlformats.org/drawingml/2006/main">
+              <a:graphicData uri="http://schemas.openxmlformats.org/drawingml/2006/picture">
+                <pic:pic xmlns:pic="http://schemas.openxmlformats.org/drawingml/2006/picture">
+                  <pic:nvPicPr>
+                    <pic:cNvPr id="0" name="Picture 4"/>
+                    <pic:cNvPicPr>
+                      <a:picLocks noChangeAspect="1" noChangeArrowheads="1"/>
+                    </pic:cNvPicPr>
+                  </pic:nvPicPr>
+                  <pic:blipFill>
+                    <a:blip r:embed="rId18">
+                      <a:extLst>
+                        <a:ext uri="{28A0092B-C50C-407E-A947-70E740481C1C}">
+                          <a14:useLocalDpi xmlns:a14="http://schemas.microsoft.com/office/drawing/2010/main" val="0"/>
+                        </a:ext>
+                      </a:extLst>
+                    </a:blip>
+                    <a:srcRect/>
+                    <a:stretch>
+                      <a:fillRect/>
+                    </a:stretch>
+                  </pic:blipFill>
+                  <pic:spPr bwMode="auto">
+                    <a:xfrm>
+                      <a:off x="0" y="0"/>
+                      <a:ext cx="4476750" cy="695325"/>
+                    </a:xfrm>
+                    <a:prstGeom prst="rect">
+                      <a:avLst/>
+                    </a:prstGeom>
+                    <a:noFill/>
+                    <a:ln>
+                      <a:noFill/>
+                    </a:ln>
+                  </pic:spPr>
+                </pic:pic>
+              </a:graphicData>
+            </a:graphic>
+          </wp:inline>
+        </w:drawing>
       </w:r>
     </w:p>
     <w:p/>
@@ -1947,105 +1799,92 @@
         <w:pStyle w:val="1"/>
         <w:ind w:left="360" w:hanging="360"/>
       </w:pPr>
-      <w:bookmarkStart w:id="11" w:name="_Toc385761501"/>
+      <w:bookmarkStart w:id="8" w:name="_Toc385799299"/>
       <w:r>
         <w:rPr>
           <w:rFonts w:hint="eastAsia"/>
         </w:rPr>
-        <w:t>数据视图（可选）</w:t>
-      </w:r>
-      <w:bookmarkEnd w:id="11"/>
+        <w:lastRenderedPageBreak/>
+        <w:t>数据视图</w:t>
+      </w:r>
+      <w:bookmarkEnd w:id="8"/>
     </w:p>
     <w:p>
       <w:pPr>
         <w:pStyle w:val="InfoBlue"/>
-        <w:rPr>
-          <w:rFonts w:hint="eastAsia"/>
-        </w:rPr>
       </w:pPr>
       <w:r>
-        <w:t>[</w:t>
-      </w:r>
-      <w:r>
-        <w:rPr>
-          <w:rFonts w:hint="eastAsia"/>
-        </w:rPr>
-        <w:t>从永久性数据存储方面来对系统进行说明。如果</w:t>
-      </w:r>
-      <w:proofErr w:type="gramStart"/>
-      <w:r>
-        <w:rPr>
-          <w:rFonts w:hint="eastAsia"/>
-        </w:rPr>
-        <w:t>几乎或</w:t>
-      </w:r>
-      <w:proofErr w:type="gramEnd"/>
-      <w:r>
-        <w:rPr>
-          <w:rFonts w:hint="eastAsia"/>
-        </w:rPr>
-        <w:t>根本没有永久性数据，或者设计模型与数据模型之间的转换并不重要，那么本节就为可选。</w:t>
-      </w:r>
-      <w:r>
-        <w:t>]</w:t>
-      </w:r>
-    </w:p>
-    <w:p>
-      <w:pPr>
-        <w:pStyle w:val="a9"/>
-        <w:rPr>
-          <w:rFonts w:hint="eastAsia"/>
-        </w:rPr>
-      </w:pPr>
+        <w:rPr>
+          <w:noProof/>
+          <w:snapToGrid/>
+        </w:rPr>
+        <w:drawing>
+          <wp:inline distT="0" distB="0" distL="0" distR="0">
+            <wp:extent cx="4105275" cy="3238500"/>
+            <wp:effectExtent l="0" t="0" r="9525" b="0"/>
+            <wp:docPr id="1" name="图片 1"/>
+            <wp:cNvGraphicFramePr>
+              <a:graphicFrameLocks xmlns:a="http://schemas.openxmlformats.org/drawingml/2006/main" noChangeAspect="1"/>
+            </wp:cNvGraphicFramePr>
+            <a:graphic xmlns:a="http://schemas.openxmlformats.org/drawingml/2006/main">
+              <a:graphicData uri="http://schemas.openxmlformats.org/drawingml/2006/picture">
+                <pic:pic xmlns:pic="http://schemas.openxmlformats.org/drawingml/2006/picture">
+                  <pic:nvPicPr>
+                    <pic:cNvPr id="0" name="Picture 1"/>
+                    <pic:cNvPicPr>
+                      <a:picLocks noChangeAspect="1" noChangeArrowheads="1"/>
+                    </pic:cNvPicPr>
+                  </pic:nvPicPr>
+                  <pic:blipFill>
+                    <a:blip r:embed="rId19">
+                      <a:extLst>
+                        <a:ext uri="{28A0092B-C50C-407E-A947-70E740481C1C}">
+                          <a14:useLocalDpi xmlns:a14="http://schemas.microsoft.com/office/drawing/2010/main" val="0"/>
+                        </a:ext>
+                      </a:extLst>
+                    </a:blip>
+                    <a:srcRect/>
+                    <a:stretch>
+                      <a:fillRect/>
+                    </a:stretch>
+                  </pic:blipFill>
+                  <pic:spPr bwMode="auto">
+                    <a:xfrm>
+                      <a:off x="0" y="0"/>
+                      <a:ext cx="4105275" cy="3238500"/>
+                    </a:xfrm>
+                    <a:prstGeom prst="rect">
+                      <a:avLst/>
+                    </a:prstGeom>
+                    <a:noFill/>
+                    <a:ln>
+                      <a:noFill/>
+                    </a:ln>
+                  </pic:spPr>
+                </pic:pic>
+              </a:graphicData>
+            </a:graphic>
+          </wp:inline>
+        </w:drawing>
+      </w:r>
     </w:p>
     <w:p>
       <w:pPr>
         <w:pStyle w:val="1"/>
         <w:ind w:left="360" w:hanging="360"/>
       </w:pPr>
-      <w:bookmarkStart w:id="12" w:name="_Toc385761502"/>
+      <w:bookmarkStart w:id="9" w:name="_Toc385799300"/>
       <w:r>
         <w:rPr>
           <w:rFonts w:hint="eastAsia"/>
         </w:rPr>
         <w:t>核心算法设计</w:t>
       </w:r>
-      <w:r>
-        <w:rPr>
-          <w:rFonts w:hint="eastAsia"/>
-        </w:rPr>
-        <w:t>（可选）</w:t>
-      </w:r>
-      <w:bookmarkEnd w:id="12"/>
-    </w:p>
-    <w:p>
-      <w:pPr>
-        <w:pStyle w:val="InfoBlue"/>
-        <w:rPr>
-          <w:rFonts w:hint="eastAsia"/>
-        </w:rPr>
-      </w:pPr>
-      <w:r>
-        <w:t>[</w:t>
-      </w:r>
-      <w:r>
-        <w:rPr>
-          <w:rFonts w:hint="eastAsia"/>
-        </w:rPr>
-        <w:t>对系统中的核心算法进行设计。如果没有什么重要的算法，那么本节就为可选。</w:t>
-      </w:r>
-      <w:r>
-        <w:t>]</w:t>
-      </w:r>
-    </w:p>
-    <w:p>
-      <w:pPr>
-        <w:pStyle w:val="a9"/>
-      </w:pPr>
+      <w:bookmarkEnd w:id="9"/>
     </w:p>
     <w:sectPr>
-      <w:headerReference w:type="default" r:id="rId10"/>
-      <w:footerReference w:type="default" r:id="rId11"/>
+      <w:headerReference w:type="default" r:id="rId20"/>
+      <w:footerReference w:type="default" r:id="rId21"/>
       <w:pgSz w:w="12240" w:h="15840" w:code="1"/>
       <w:pgMar w:top="1440" w:right="1440" w:bottom="1440" w:left="1440" w:header="720" w:footer="720" w:gutter="0"/>
       <w:cols w:space="720"/>
@@ -2074,6 +1913,36 @@
 </file>
 
 <file path=word/footer1.xml><?xml version="1.0" encoding="utf-8"?>
+<w:ftr xmlns:wpc="http://schemas.microsoft.com/office/word/2010/wordprocessingCanvas" xmlns:mc="http://schemas.openxmlformats.org/markup-compatibility/2006" xmlns:o="urn:schemas-microsoft-com:office:office" xmlns:r="http://schemas.openxmlformats.org/officeDocument/2006/relationships" xmlns:m="http://schemas.openxmlformats.org/officeDocument/2006/math" xmlns:v="urn:schemas-microsoft-com:vml" xmlns:wp14="http://schemas.microsoft.com/office/word/2010/wordprocessingDrawing" xmlns:wp="http://schemas.openxmlformats.org/drawingml/2006/wordprocessingDrawing" xmlns:w10="urn:schemas-microsoft-com:office:word" xmlns:w="http://schemas.openxmlformats.org/wordprocessingml/2006/main" xmlns:w14="http://schemas.microsoft.com/office/word/2010/wordml" xmlns:wpg="http://schemas.microsoft.com/office/word/2010/wordprocessingGroup" xmlns:wpi="http://schemas.microsoft.com/office/word/2010/wordprocessingInk" xmlns:wne="http://schemas.microsoft.com/office/word/2006/wordml" xmlns:wps="http://schemas.microsoft.com/office/word/2010/wordprocessingShape" mc:Ignorable="w14 wp14">
+  <w:p>
+    <w:pPr>
+      <w:pStyle w:val="a7"/>
+    </w:pPr>
+  </w:p>
+</w:ftr>
+</file>
+
+<file path=word/footer2.xml><?xml version="1.0" encoding="utf-8"?>
+<w:ftr xmlns:wpc="http://schemas.microsoft.com/office/word/2010/wordprocessingCanvas" xmlns:mc="http://schemas.openxmlformats.org/markup-compatibility/2006" xmlns:o="urn:schemas-microsoft-com:office:office" xmlns:r="http://schemas.openxmlformats.org/officeDocument/2006/relationships" xmlns:m="http://schemas.openxmlformats.org/officeDocument/2006/math" xmlns:v="urn:schemas-microsoft-com:vml" xmlns:wp14="http://schemas.microsoft.com/office/word/2010/wordprocessingDrawing" xmlns:wp="http://schemas.openxmlformats.org/drawingml/2006/wordprocessingDrawing" xmlns:w10="urn:schemas-microsoft-com:office:word" xmlns:w="http://schemas.openxmlformats.org/wordprocessingml/2006/main" xmlns:w14="http://schemas.microsoft.com/office/word/2010/wordml" xmlns:wpg="http://schemas.microsoft.com/office/word/2010/wordprocessingGroup" xmlns:wpi="http://schemas.microsoft.com/office/word/2010/wordprocessingInk" xmlns:wne="http://schemas.microsoft.com/office/word/2006/wordml" xmlns:wps="http://schemas.microsoft.com/office/word/2010/wordprocessingShape" mc:Ignorable="w14 wp14">
+  <w:p>
+    <w:pPr>
+      <w:pStyle w:val="a7"/>
+    </w:pPr>
+  </w:p>
+</w:ftr>
+</file>
+
+<file path=word/footer3.xml><?xml version="1.0" encoding="utf-8"?>
+<w:ftr xmlns:wpc="http://schemas.microsoft.com/office/word/2010/wordprocessingCanvas" xmlns:mc="http://schemas.openxmlformats.org/markup-compatibility/2006" xmlns:o="urn:schemas-microsoft-com:office:office" xmlns:r="http://schemas.openxmlformats.org/officeDocument/2006/relationships" xmlns:m="http://schemas.openxmlformats.org/officeDocument/2006/math" xmlns:v="urn:schemas-microsoft-com:vml" xmlns:wp14="http://schemas.microsoft.com/office/word/2010/wordprocessingDrawing" xmlns:wp="http://schemas.openxmlformats.org/drawingml/2006/wordprocessingDrawing" xmlns:w10="urn:schemas-microsoft-com:office:word" xmlns:w="http://schemas.openxmlformats.org/wordprocessingml/2006/main" xmlns:w14="http://schemas.microsoft.com/office/word/2010/wordml" xmlns:wpg="http://schemas.microsoft.com/office/word/2010/wordprocessingGroup" xmlns:wpi="http://schemas.microsoft.com/office/word/2010/wordprocessingInk" xmlns:wne="http://schemas.microsoft.com/office/word/2006/wordml" xmlns:wps="http://schemas.microsoft.com/office/word/2010/wordprocessingShape" mc:Ignorable="w14 wp14">
+  <w:p>
+    <w:pPr>
+      <w:pStyle w:val="a7"/>
+    </w:pPr>
+  </w:p>
+</w:ftr>
+</file>
+
+<file path=word/footer4.xml><?xml version="1.0" encoding="utf-8"?>
 <w:ftr xmlns:wpc="http://schemas.microsoft.com/office/word/2010/wordprocessingCanvas" xmlns:mc="http://schemas.openxmlformats.org/markup-compatibility/2006" xmlns:o="urn:schemas-microsoft-com:office:office" xmlns:r="http://schemas.openxmlformats.org/officeDocument/2006/relationships" xmlns:m="http://schemas.openxmlformats.org/officeDocument/2006/math" xmlns:v="urn:schemas-microsoft-com:vml" xmlns:wp14="http://schemas.microsoft.com/office/word/2010/wordprocessingDrawing" xmlns:wp="http://schemas.openxmlformats.org/drawingml/2006/wordprocessingDrawing" xmlns:w10="urn:schemas-microsoft-com:office:word" xmlns:w="http://schemas.openxmlformats.org/wordprocessingml/2006/main" xmlns:w14="http://schemas.microsoft.com/office/word/2010/wordml" xmlns:wpg="http://schemas.microsoft.com/office/word/2010/wordprocessingGroup" xmlns:wpi="http://schemas.microsoft.com/office/word/2010/wordprocessingInk" xmlns:wne="http://schemas.microsoft.com/office/word/2006/wordml" xmlns:wps="http://schemas.microsoft.com/office/word/2010/wordprocessingShape" mc:Ignorable="w14 wp14">
   <w:tbl>
     <w:tblPr>
@@ -2095,12 +1964,6 @@
       <w:gridCol w:w="3162"/>
     </w:tblGrid>
     <w:tr>
-      <w:tblPrEx>
-        <w:tblCellMar>
-          <w:top w:w="0" w:type="dxa"/>
-          <w:bottom w:w="0" w:type="dxa"/>
-        </w:tblCellMar>
-      </w:tblPrEx>
       <w:tc>
         <w:tcPr>
           <w:tcW w:w="3162" w:type="dxa"/>
@@ -2138,7 +2001,7 @@
           <w:pPr>
             <w:jc w:val="center"/>
             <w:rPr>
-              <w:rFonts w:ascii="Times New Roman" w:hint="eastAsia"/>
+              <w:rFonts w:ascii="Times New Roman"/>
             </w:rPr>
           </w:pPr>
           <w:r>
@@ -2149,46 +2012,36 @@
           </w:r>
           <w:r>
             <w:rPr>
-              <w:rFonts w:ascii="Times New Roman"/>
+              <w:rFonts w:ascii="Times New Roman" w:hint="eastAsia"/>
             </w:rPr>
-            <w:fldChar w:fldCharType="begin"/>
+            <w:t>SJTU</w:t>
           </w:r>
           <w:r>
             <w:rPr>
               <w:rFonts w:ascii="Times New Roman"/>
             </w:rPr>
-            <w:instrText xml:space="preserve"> DOCPROPERTY "Company"  \* MERGEFORMAT </w:instrText>
+            <w:t xml:space="preserve">, </w:t>
           </w:r>
           <w:r>
             <w:rPr>
               <w:rFonts w:ascii="Times New Roman"/>
             </w:rPr>
-            <w:fldChar w:fldCharType="separate"/>
-          </w:r>
-          <w:r>
-            <w:rPr>
-              <w:rFonts w:ascii="Times New Roman"/>
-            </w:rPr>
-            <w:t>&lt;SJTU&gt;</w:t>
-          </w:r>
-          <w:r>
-            <w:rPr>
-              <w:rFonts w:ascii="Times New Roman"/>
-            </w:rPr>
-            <w:fldChar w:fldCharType="end"/>
-          </w:r>
-          <w:r>
-            <w:rPr>
-              <w:rFonts w:ascii="Times New Roman"/>
-            </w:rPr>
-            <w:t>, 20</w:t>
+            <w:t>20</w:t>
           </w:r>
           <w:r>
             <w:rPr>
               <w:rFonts w:ascii="Times New Roman" w:hint="eastAsia"/>
             </w:rPr>
-            <w:t>10</w:t>
+            <w:t>1</w:t>
           </w:r>
+          <w:r>
+            <w:rPr>
+              <w:rFonts w:ascii="Times New Roman" w:hint="eastAsia"/>
+            </w:rPr>
+            <w:t>4</w:t>
+          </w:r>
+          <w:bookmarkStart w:id="10" w:name="_GoBack"/>
+          <w:bookmarkEnd w:id="10"/>
         </w:p>
       </w:tc>
       <w:tc>
@@ -2242,7 +2095,7 @@
               <w:rFonts w:ascii="Times New Roman"/>
               <w:noProof/>
             </w:rPr>
-            <w:t>4</w:t>
+            <w:t>2</w:t>
           </w:r>
           <w:r>
             <w:rPr>
@@ -2289,7 +2142,7 @@
               <w:rStyle w:val="a8"/>
               <w:noProof/>
             </w:rPr>
-            <w:t>5</w:t>
+            <w:t>6</w:t>
           </w:r>
           <w:r>
             <w:rPr>
@@ -2331,6 +2184,16 @@
 </file>
 
 <file path=word/header1.xml><?xml version="1.0" encoding="utf-8"?>
+<w:hdr xmlns:wpc="http://schemas.microsoft.com/office/word/2010/wordprocessingCanvas" xmlns:mc="http://schemas.openxmlformats.org/markup-compatibility/2006" xmlns:o="urn:schemas-microsoft-com:office:office" xmlns:r="http://schemas.openxmlformats.org/officeDocument/2006/relationships" xmlns:m="http://schemas.openxmlformats.org/officeDocument/2006/math" xmlns:v="urn:schemas-microsoft-com:vml" xmlns:wp14="http://schemas.microsoft.com/office/word/2010/wordprocessingDrawing" xmlns:wp="http://schemas.openxmlformats.org/drawingml/2006/wordprocessingDrawing" xmlns:w10="urn:schemas-microsoft-com:office:word" xmlns:w="http://schemas.openxmlformats.org/wordprocessingml/2006/main" xmlns:w14="http://schemas.microsoft.com/office/word/2010/wordml" xmlns:wpg="http://schemas.microsoft.com/office/word/2010/wordprocessingGroup" xmlns:wpi="http://schemas.microsoft.com/office/word/2010/wordprocessingInk" xmlns:wne="http://schemas.microsoft.com/office/word/2006/wordml" xmlns:wps="http://schemas.microsoft.com/office/word/2010/wordprocessingShape" mc:Ignorable="w14 wp14">
+  <w:p>
+    <w:pPr>
+      <w:pStyle w:val="a6"/>
+    </w:pPr>
+  </w:p>
+</w:hdr>
+</file>
+
+<file path=word/header2.xml><?xml version="1.0" encoding="utf-8"?>
 <w:hdr xmlns:wpc="http://schemas.microsoft.com/office/word/2010/wordprocessingCanvas" xmlns:mc="http://schemas.openxmlformats.org/markup-compatibility/2006" xmlns:o="urn:schemas-microsoft-com:office:office" xmlns:r="http://schemas.openxmlformats.org/officeDocument/2006/relationships" xmlns:m="http://schemas.openxmlformats.org/officeDocument/2006/math" xmlns:v="urn:schemas-microsoft-com:vml" xmlns:wp14="http://schemas.microsoft.com/office/word/2010/wordprocessingDrawing" xmlns:wp="http://schemas.openxmlformats.org/drawingml/2006/wordprocessingDrawing" xmlns:w10="urn:schemas-microsoft-com:office:word" xmlns:w="http://schemas.openxmlformats.org/wordprocessingml/2006/main" xmlns:w14="http://schemas.microsoft.com/office/word/2010/wordml" xmlns:wpg="http://schemas.microsoft.com/office/word/2010/wordprocessingGroup" xmlns:wpi="http://schemas.microsoft.com/office/word/2010/wordprocessingInk" xmlns:wne="http://schemas.microsoft.com/office/word/2006/wordml" xmlns:wps="http://schemas.microsoft.com/office/word/2010/wordprocessingShape" mc:Ignorable="w14 wp14">
   <w:p>
     <w:pPr>
@@ -2420,7 +2283,17 @@
 </w:hdr>
 </file>
 
-<file path=word/header2.xml><?xml version="1.0" encoding="utf-8"?>
+<file path=word/header3.xml><?xml version="1.0" encoding="utf-8"?>
+<w:hdr xmlns:wpc="http://schemas.microsoft.com/office/word/2010/wordprocessingCanvas" xmlns:mc="http://schemas.openxmlformats.org/markup-compatibility/2006" xmlns:o="urn:schemas-microsoft-com:office:office" xmlns:r="http://schemas.openxmlformats.org/officeDocument/2006/relationships" xmlns:m="http://schemas.openxmlformats.org/officeDocument/2006/math" xmlns:v="urn:schemas-microsoft-com:vml" xmlns:wp14="http://schemas.microsoft.com/office/word/2010/wordprocessingDrawing" xmlns:wp="http://schemas.openxmlformats.org/drawingml/2006/wordprocessingDrawing" xmlns:w10="urn:schemas-microsoft-com:office:word" xmlns:w="http://schemas.openxmlformats.org/wordprocessingml/2006/main" xmlns:w14="http://schemas.microsoft.com/office/word/2010/wordml" xmlns:wpg="http://schemas.microsoft.com/office/word/2010/wordprocessingGroup" xmlns:wpi="http://schemas.microsoft.com/office/word/2010/wordprocessingInk" xmlns:wne="http://schemas.microsoft.com/office/word/2006/wordml" xmlns:wps="http://schemas.microsoft.com/office/word/2010/wordprocessingShape" mc:Ignorable="w14 wp14">
+  <w:p>
+    <w:pPr>
+      <w:pStyle w:val="a6"/>
+    </w:pPr>
+  </w:p>
+</w:hdr>
+</file>
+
+<file path=word/header4.xml><?xml version="1.0" encoding="utf-8"?>
 <w:hdr xmlns:wpc="http://schemas.microsoft.com/office/word/2010/wordprocessingCanvas" xmlns:mc="http://schemas.openxmlformats.org/markup-compatibility/2006" xmlns:o="urn:schemas-microsoft-com:office:office" xmlns:r="http://schemas.openxmlformats.org/officeDocument/2006/relationships" xmlns:m="http://schemas.openxmlformats.org/officeDocument/2006/math" xmlns:v="urn:schemas-microsoft-com:vml" xmlns:wp14="http://schemas.microsoft.com/office/word/2010/wordprocessingDrawing" xmlns:wp="http://schemas.openxmlformats.org/drawingml/2006/wordprocessingDrawing" xmlns:w10="urn:schemas-microsoft-com:office:word" xmlns:w="http://schemas.openxmlformats.org/wordprocessingml/2006/main" xmlns:w14="http://schemas.microsoft.com/office/word/2010/wordml" xmlns:wpg="http://schemas.microsoft.com/office/word/2010/wordprocessingGroup" xmlns:wpi="http://schemas.microsoft.com/office/word/2010/wordprocessingInk" xmlns:wne="http://schemas.microsoft.com/office/word/2006/wordml" xmlns:wps="http://schemas.microsoft.com/office/word/2010/wordprocessingShape" mc:Ignorable="w14 wp14">
   <w:tbl>
     <w:tblPr>
@@ -2441,12 +2314,6 @@
       <w:gridCol w:w="3179"/>
     </w:tblGrid>
     <w:tr>
-      <w:tblPrEx>
-        <w:tblCellMar>
-          <w:top w:w="0" w:type="dxa"/>
-          <w:bottom w:w="0" w:type="dxa"/>
-        </w:tblCellMar>
-      </w:tblPrEx>
       <w:tc>
         <w:tcPr>
           <w:tcW w:w="6379" w:type="dxa"/>
@@ -2525,12 +2392,6 @@
       </w:tc>
     </w:tr>
     <w:tr>
-      <w:tblPrEx>
-        <w:tblCellMar>
-          <w:top w:w="0" w:type="dxa"/>
-          <w:bottom w:w="0" w:type="dxa"/>
-        </w:tblCellMar>
-      </w:tblPrEx>
       <w:tc>
         <w:tcPr>
           <w:tcW w:w="6379" w:type="dxa"/>
@@ -2642,54 +2503,63 @@
     <w:lvl w:ilvl="0">
       <w:start w:val="1"/>
       <w:numFmt w:val="decimal"/>
+      <w:pStyle w:val="1"/>
       <w:lvlText w:val="%1."/>
       <w:lvlJc w:val="left"/>
     </w:lvl>
     <w:lvl w:ilvl="1">
       <w:start w:val="1"/>
       <w:numFmt w:val="decimal"/>
+      <w:pStyle w:val="2"/>
       <w:lvlText w:val="%1.%2"/>
       <w:lvlJc w:val="left"/>
     </w:lvl>
     <w:lvl w:ilvl="2">
       <w:start w:val="1"/>
       <w:numFmt w:val="decimal"/>
+      <w:pStyle w:val="3"/>
       <w:lvlText w:val="%1.%2.%3"/>
       <w:lvlJc w:val="left"/>
     </w:lvl>
     <w:lvl w:ilvl="3">
       <w:start w:val="1"/>
       <w:numFmt w:val="decimal"/>
+      <w:pStyle w:val="4"/>
       <w:lvlText w:val="%1.%2.%3.%4"/>
       <w:lvlJc w:val="left"/>
     </w:lvl>
     <w:lvl w:ilvl="4">
       <w:start w:val="1"/>
       <w:numFmt w:val="decimal"/>
+      <w:pStyle w:val="5"/>
       <w:lvlText w:val="%1.%2.%3.%4.%5"/>
       <w:lvlJc w:val="left"/>
     </w:lvl>
     <w:lvl w:ilvl="5">
       <w:start w:val="1"/>
       <w:numFmt w:val="decimal"/>
+      <w:pStyle w:val="6"/>
       <w:lvlText w:val="%1.%2.%3.%4.%5.%6"/>
       <w:lvlJc w:val="left"/>
     </w:lvl>
     <w:lvl w:ilvl="6">
       <w:start w:val="1"/>
       <w:numFmt w:val="decimal"/>
+      <w:pStyle w:val="7"/>
       <w:lvlText w:val="%1.%2.%3.%4.%5.%6.%7"/>
       <w:lvlJc w:val="left"/>
     </w:lvl>
     <w:lvl w:ilvl="7">
       <w:start w:val="1"/>
       <w:numFmt w:val="decimal"/>
+      <w:pStyle w:val="8"/>
       <w:lvlText w:val="%1.%2.%3.%4.%5.%6.%7.%8"/>
       <w:lvlJc w:val="left"/>
     </w:lvl>
     <w:lvl w:ilvl="8">
       <w:start w:val="1"/>
       <w:numFmt w:val="decimal"/>
+      <w:pStyle w:val="9"/>
       <w:lvlText w:val="%1.%2.%3.%4.%5.%6.%7.%8.%9"/>
       <w:lvlJc w:val="left"/>
     </w:lvl>
@@ -4229,11 +4099,15 @@
   </w:style>
   <w:style w:type="character" w:default="1" w:styleId="a0">
     <w:name w:val="Default Paragraph Font"/>
+    <w:uiPriority w:val="1"/>
     <w:semiHidden/>
+    <w:unhideWhenUsed/>
   </w:style>
   <w:style w:type="table" w:default="1" w:styleId="a1">
     <w:name w:val="Normal Table"/>
+    <w:uiPriority w:val="99"/>
     <w:semiHidden/>
+    <w:unhideWhenUsed/>
     <w:tblPr>
       <w:tblInd w:w="0" w:type="dxa"/>
       <w:tblCellMar>
@@ -4246,7 +4120,9 @@
   </w:style>
   <w:style w:type="numbering" w:default="1" w:styleId="a2">
     <w:name w:val="No List"/>
+    <w:uiPriority w:val="99"/>
     <w:semiHidden/>
+    <w:unhideWhenUsed/>
   </w:style>
   <w:style w:type="paragraph" w:styleId="a3">
     <w:name w:val="Normal Indent"/>
@@ -4553,10 +4429,8 @@
     <w:basedOn w:val="a"/>
     <w:pPr>
       <w:widowControl/>
-      <w:numPr>
-        <w:numId w:val="81"/>
-      </w:numPr>
       <w:tabs>
+        <w:tab w:val="num" w:pos="360"/>
         <w:tab w:val="left" w:pos="720"/>
       </w:tabs>
       <w:spacing w:before="120" w:line="240" w:lineRule="auto"/>
@@ -5010,11 +4884,15 @@
   </w:style>
   <w:style w:type="character" w:default="1" w:styleId="a0">
     <w:name w:val="Default Paragraph Font"/>
+    <w:uiPriority w:val="1"/>
     <w:semiHidden/>
+    <w:unhideWhenUsed/>
   </w:style>
   <w:style w:type="table" w:default="1" w:styleId="a1">
     <w:name w:val="Normal Table"/>
+    <w:uiPriority w:val="99"/>
     <w:semiHidden/>
+    <w:unhideWhenUsed/>
     <w:tblPr>
       <w:tblInd w:w="0" w:type="dxa"/>
       <w:tblCellMar>
@@ -5027,7 +4905,9 @@
   </w:style>
   <w:style w:type="numbering" w:default="1" w:styleId="a2">
     <w:name w:val="No List"/>
+    <w:uiPriority w:val="99"/>
     <w:semiHidden/>
+    <w:unhideWhenUsed/>
   </w:style>
   <w:style w:type="paragraph" w:styleId="a3">
     <w:name w:val="Normal Indent"/>
@@ -5334,10 +5214,8 @@
     <w:basedOn w:val="a"/>
     <w:pPr>
       <w:widowControl/>
-      <w:numPr>
-        <w:numId w:val="81"/>
-      </w:numPr>
       <w:tabs>
+        <w:tab w:val="num" w:pos="360"/>
         <w:tab w:val="left" w:pos="720"/>
       </w:tabs>
       <w:spacing w:before="120" w:line="240" w:lineRule="auto"/>

</xml_diff>